<commit_message>
Cambios en Actividades y materias
</commit_message>
<xml_diff>
--- a/src/assets/documentos/convocatoria.docx
+++ b/src/assets/documentos/convocatoria.docx
@@ -53,229 +53,163 @@
         </w:rPr>
         <w:t xml:space="preserve"> </w:t>
       </w:r>
+    </w:p>
+    <w:p>
+      <w:pPr>
+        <w:jc w:val="right"/>
+        <w:rPr>
+          <w:bCs/>
+        </w:rPr>
+      </w:pPr>
+      <w:r>
+        <w:rPr>
+          <w:bCs/>
+        </w:rPr>
+        <w:t>Cuenca, {</w:t>
+      </w:r>
+      <w:proofErr w:type="spellStart"/>
+      <w:r>
+        <w:rPr>
+          <w:bCs/>
+        </w:rPr>
+        <w:t>fechaActual</w:t>
+      </w:r>
+      <w:proofErr w:type="spellEnd"/>
+      <w:r>
+        <w:rPr>
+          <w:bCs/>
+        </w:rPr>
+        <w:t>}</w:t>
+      </w:r>
+    </w:p>
+    <w:p>
+      <w:pPr>
+        <w:jc w:val="both"/>
+        <w:rPr>
+          <w:bCs/>
+        </w:rPr>
+      </w:pPr>
+      <w:r>
+        <w:rPr>
+          <w:bCs/>
+        </w:rPr>
+        <w:t>A los estudiantes Interesados:</w:t>
+      </w:r>
+    </w:p>
+    <w:p>
+      <w:pPr>
+        <w:jc w:val="both"/>
+        <w:rPr>
+          <w:bCs/>
+        </w:rPr>
+      </w:pPr>
+    </w:p>
+    <w:p>
+      <w:pPr>
+        <w:jc w:val="both"/>
+        <w:rPr>
+          <w:bCs/>
+        </w:rPr>
+      </w:pPr>
+      <w:r>
+        <w:rPr>
+          <w:bCs/>
+        </w:rPr>
+        <w:t>Se convoca a los estudiantes de {curso}. ciclo de la carrera {carrera} que deseen realizar sus prácticas pre profesionales en la empresa {empresa}, a presentar la solicitud correspondiente.</w:t>
+      </w:r>
+    </w:p>
+    <w:p>
+      <w:pPr>
+        <w:jc w:val="both"/>
+        <w:rPr>
+          <w:bCs/>
+        </w:rPr>
+      </w:pPr>
+      <w:r>
+        <w:rPr>
+          <w:bCs/>
+        </w:rPr>
+        <w:t xml:space="preserve">Las actividades a desarrollar son: </w:t>
+      </w:r>
+      <w:r>
+        <w:rPr>
+          <w:bCs/>
+        </w:rPr>
+        <w:t>{actividades}</w:t>
+      </w:r>
+      <w:r>
+        <w:rPr>
+          <w:bCs/>
+        </w:rPr>
+        <w:t>, por lo que los postulantes deberán haber aprobado las siguientes asignaturas: {materia}</w:t>
+      </w:r>
+    </w:p>
+    <w:p>
+      <w:pPr>
+        <w:jc w:val="both"/>
+        <w:rPr>
+          <w:bCs/>
+        </w:rPr>
+      </w:pPr>
+      <w:r>
+        <w:rPr>
+          <w:bCs/>
+        </w:rPr>
+        <w:t>La fecha máxima en la que se receptarán las solicitudes es el {</w:t>
+      </w:r>
+      <w:proofErr w:type="spellStart"/>
+      <w:r>
+        <w:rPr>
+          <w:bCs/>
+        </w:rPr>
+        <w:t>fechaLimite</w:t>
+      </w:r>
+      <w:proofErr w:type="spellEnd"/>
+      <w:r>
+        <w:rPr>
+          <w:bCs/>
+        </w:rPr>
+        <w:t>}</w:t>
+      </w:r>
+    </w:p>
+    <w:p>
+      <w:pPr>
+        <w:jc w:val="both"/>
+        <w:rPr>
+          <w:bCs/>
+        </w:rPr>
+      </w:pPr>
+      <w:r>
+        <w:rPr>
+          <w:bCs/>
+        </w:rPr>
+        <w:t>Para mayor información contactarse con la secretaría del Instituto, docente responsable de prácticas pre profesionales de la carrera.</w:t>
+      </w:r>
+    </w:p>
+    <w:p>
+      <w:pPr>
+        <w:rPr>
+          <w:bCs/>
+        </w:rPr>
+      </w:pPr>
+    </w:p>
+    <w:p>
+      <w:pPr>
+        <w:rPr>
+          <w:bCs/>
+        </w:rPr>
+      </w:pPr>
+      <w:r>
+        <w:rPr>
+          <w:bCs/>
+        </w:rPr>
+        <w:t>Atentamente,</w:t>
+      </w:r>
       <w:bookmarkStart w:id="0" w:name="_GoBack"/>
       <w:bookmarkEnd w:id="0"/>
     </w:p>
     <w:p>
       <w:pPr>
-        <w:jc w:val="right"/>
-        <w:rPr>
-          <w:bCs/>
-        </w:rPr>
-      </w:pPr>
-      <w:r>
-        <w:rPr>
-          <w:bCs/>
-        </w:rPr>
-        <w:t xml:space="preserve">Cuenca, </w:t>
-      </w:r>
-      <w:r>
-        <w:rPr>
-          <w:bCs/>
-        </w:rPr>
-        <w:t>{</w:t>
-      </w:r>
-      <w:proofErr w:type="spellStart"/>
-      <w:r>
-        <w:rPr>
-          <w:bCs/>
-        </w:rPr>
-        <w:t>fechaActual</w:t>
-      </w:r>
-      <w:proofErr w:type="spellEnd"/>
-      <w:r>
-        <w:rPr>
-          <w:bCs/>
-        </w:rPr>
-        <w:t>}</w:t>
-      </w:r>
-    </w:p>
-    <w:p>
-      <w:pPr>
-        <w:jc w:val="both"/>
-        <w:rPr>
-          <w:bCs/>
-        </w:rPr>
-      </w:pPr>
-      <w:r>
-        <w:rPr>
-          <w:bCs/>
-        </w:rPr>
-        <w:t>A los estudiantes Interesados:</w:t>
-      </w:r>
-    </w:p>
-    <w:p>
-      <w:pPr>
-        <w:jc w:val="both"/>
-        <w:rPr>
-          <w:bCs/>
-        </w:rPr>
-      </w:pPr>
-    </w:p>
-    <w:p>
-      <w:pPr>
-        <w:jc w:val="both"/>
-        <w:rPr>
-          <w:bCs/>
-        </w:rPr>
-      </w:pPr>
-      <w:r>
-        <w:rPr>
-          <w:bCs/>
-        </w:rPr>
-        <w:t>Se convoca a los estudiantes de</w:t>
-      </w:r>
-      <w:r>
-        <w:rPr>
-          <w:bCs/>
-        </w:rPr>
-        <w:t xml:space="preserve"> {curso}</w:t>
-      </w:r>
-      <w:r>
-        <w:rPr>
-          <w:bCs/>
-        </w:rPr>
-        <w:t>. ciclo de la carrera</w:t>
-      </w:r>
-      <w:r>
-        <w:rPr>
-          <w:bCs/>
-        </w:rPr>
-        <w:t xml:space="preserve"> {carrera}</w:t>
-      </w:r>
-      <w:r>
-        <w:rPr>
-          <w:bCs/>
-        </w:rPr>
-        <w:t xml:space="preserve"> que deseen realizar sus prácticas pre profesionales en la empresa</w:t>
-      </w:r>
-      <w:r>
-        <w:rPr>
-          <w:bCs/>
-        </w:rPr>
-        <w:t xml:space="preserve"> {empresa}</w:t>
-      </w:r>
-      <w:r>
-        <w:rPr>
-          <w:bCs/>
-        </w:rPr>
-        <w:t>, a presentar la solicitud correspondiente.</w:t>
-      </w:r>
-    </w:p>
-    <w:p>
-      <w:pPr>
-        <w:jc w:val="both"/>
-        <w:rPr>
-          <w:bCs/>
-        </w:rPr>
-      </w:pPr>
-      <w:r>
-        <w:rPr>
-          <w:bCs/>
-        </w:rPr>
-        <w:t>Las actividades a desarrollar son:</w:t>
-      </w:r>
-      <w:r>
-        <w:rPr>
-          <w:bCs/>
-        </w:rPr>
-        <w:t xml:space="preserve"> desarrollar software para móviles</w:t>
-      </w:r>
-      <w:r>
-        <w:rPr>
-          <w:bCs/>
-        </w:rPr>
-        <w:t>, por lo que los postulantes deberán haber aprobado las siguientes asignaturas:</w:t>
-      </w:r>
-      <w:r>
-        <w:rPr>
-          <w:bCs/>
-        </w:rPr>
-        <w:t xml:space="preserve"> {materia}</w:t>
-      </w:r>
-    </w:p>
-    <w:p>
-      <w:pPr>
-        <w:jc w:val="both"/>
-        <w:rPr>
-          <w:bCs/>
-        </w:rPr>
-      </w:pPr>
-      <w:r>
-        <w:rPr>
-          <w:bCs/>
-        </w:rPr>
-        <w:t>La fecha máxima en la que se receptarán las solicitudes es el</w:t>
-      </w:r>
-      <w:r>
-        <w:rPr>
-          <w:bCs/>
-        </w:rPr>
-        <w:t xml:space="preserve"> {</w:t>
-      </w:r>
-      <w:proofErr w:type="spellStart"/>
-      <w:r>
-        <w:rPr>
-          <w:bCs/>
-        </w:rPr>
-        <w:t>fechaLimite</w:t>
-      </w:r>
-      <w:proofErr w:type="spellEnd"/>
-      <w:r>
-        <w:rPr>
-          <w:bCs/>
-        </w:rPr>
-        <w:t>}</w:t>
-      </w:r>
-    </w:p>
-    <w:p>
-      <w:pPr>
-        <w:jc w:val="both"/>
-        <w:rPr>
-          <w:bCs/>
-        </w:rPr>
-      </w:pPr>
-      <w:r>
-        <w:rPr>
-          <w:bCs/>
-        </w:rPr>
-        <w:t xml:space="preserve">Para mayor información contactarse con </w:t>
-      </w:r>
-      <w:r>
-        <w:rPr>
-          <w:bCs/>
-        </w:rPr>
-        <w:t>la secretaría del Instituto</w:t>
-      </w:r>
-      <w:r>
-        <w:rPr>
-          <w:bCs/>
-        </w:rPr>
-        <w:t>, docente responsable de prácticas pre profesionales de la carrera.</w:t>
-      </w:r>
-    </w:p>
-    <w:p>
-      <w:pPr>
-        <w:rPr>
-          <w:bCs/>
-        </w:rPr>
-      </w:pPr>
-    </w:p>
-    <w:p>
-      <w:pPr>
-        <w:rPr>
-          <w:bCs/>
-        </w:rPr>
-      </w:pPr>
-      <w:r>
-        <w:rPr>
-          <w:bCs/>
-        </w:rPr>
-        <w:t>Atentamente,</w:t>
-      </w:r>
-    </w:p>
-    <w:p>
-      <w:pPr>
         <w:rPr>
           <w:bCs/>
         </w:rPr>
@@ -317,13 +251,7 @@
         <w:rPr>
           <w:bCs/>
         </w:rPr>
-        <w:t xml:space="preserve">CARRERA DE </w:t>
-      </w:r>
-      <w:r>
-        <w:rPr>
-          <w:bCs/>
-        </w:rPr>
-        <w:t>{carrera}</w:t>
+        <w:t>CARRERA DE {carrera}</w:t>
       </w:r>
     </w:p>
     <w:p>

</xml_diff>

<commit_message>
Se agregan los logos a los documentos que genera :3
No es mucho pero es un trabajo honesto :'v
</commit_message>
<xml_diff>
--- a/src/assets/documentos/convocatoria.docx
+++ b/src/assets/documentos/convocatoria.docx
@@ -4,209 +4,312 @@
   <w:body>
     <w:p>
       <w:pPr>
-        <w:jc w:val="right"/>
-        <w:rPr>
-          <w:bCs/>
-        </w:rPr>
-      </w:pPr>
-      <w:r>
-        <w:rPr>
-          <w:bCs/>
-        </w:rPr>
-        <w:t xml:space="preserve">CONVOCATORIA – </w:t>
-      </w:r>
-      <w:r>
-        <w:rPr>
-          <w:bCs/>
-        </w:rPr>
-        <w:t>{carrera}</w:t>
-      </w:r>
-      <w:r>
-        <w:rPr>
-          <w:bCs/>
-        </w:rPr>
-        <w:t xml:space="preserve">– </w:t>
-      </w:r>
-      <w:r>
-        <w:rPr>
-          <w:bCs/>
-        </w:rPr>
-        <w:t>{</w:t>
-      </w:r>
-      <w:proofErr w:type="spellStart"/>
-      <w:r>
-        <w:rPr>
-          <w:bCs/>
-        </w:rPr>
-        <w:t>fechaActual</w:t>
-      </w:r>
-      <w:proofErr w:type="spellEnd"/>
-      <w:r>
-        <w:rPr>
-          <w:bCs/>
-        </w:rPr>
-        <w:t>}</w:t>
-      </w:r>
-      <w:r>
-        <w:rPr>
-          <w:bCs/>
-        </w:rPr>
-        <w:t xml:space="preserve"> </w:t>
-      </w:r>
-    </w:p>
-    <w:p>
-      <w:pPr>
-        <w:jc w:val="right"/>
-        <w:rPr>
-          <w:bCs/>
-        </w:rPr>
-      </w:pPr>
-      <w:r>
-        <w:rPr>
-          <w:bCs/>
-        </w:rPr>
-        <w:t>Cuenca, {</w:t>
-      </w:r>
-      <w:proofErr w:type="spellStart"/>
-      <w:r>
-        <w:rPr>
-          <w:bCs/>
-        </w:rPr>
-        <w:t>fechaActual</w:t>
-      </w:r>
-      <w:proofErr w:type="spellEnd"/>
-      <w:r>
-        <w:rPr>
-          <w:bCs/>
-        </w:rPr>
-        <w:t>}</w:t>
-      </w:r>
-    </w:p>
-    <w:p>
-      <w:pPr>
-        <w:jc w:val="both"/>
-        <w:rPr>
-          <w:bCs/>
-        </w:rPr>
-      </w:pPr>
-      <w:r>
-        <w:rPr>
-          <w:bCs/>
-        </w:rPr>
-        <w:t>A los estudiantes Interesados:</w:t>
-      </w:r>
-    </w:p>
-    <w:p>
-      <w:pPr>
-        <w:jc w:val="both"/>
-        <w:rPr>
-          <w:bCs/>
-        </w:rPr>
-      </w:pPr>
-    </w:p>
-    <w:p>
-      <w:pPr>
-        <w:jc w:val="both"/>
-        <w:rPr>
-          <w:bCs/>
-        </w:rPr>
-      </w:pPr>
-      <w:r>
-        <w:rPr>
-          <w:bCs/>
-        </w:rPr>
-        <w:t>Se convoca a los estudiantes de {curso}. ciclo de la carrera {carrera} que deseen realizar sus prácticas pre profesionales en la empresa {empresa}, a presentar la solicitud correspondiente.</w:t>
-      </w:r>
-    </w:p>
-    <w:p>
-      <w:pPr>
-        <w:jc w:val="both"/>
-        <w:rPr>
-          <w:bCs/>
-        </w:rPr>
-      </w:pPr>
-      <w:r>
-        <w:rPr>
-          <w:bCs/>
-        </w:rPr>
-        <w:t xml:space="preserve">Las actividades a desarrollar son: </w:t>
-      </w:r>
-      <w:r>
-        <w:rPr>
-          <w:bCs/>
-        </w:rPr>
-        <w:t>{actividades}</w:t>
-      </w:r>
-      <w:r>
-        <w:rPr>
-          <w:bCs/>
-        </w:rPr>
-        <w:t>, por lo que los postulantes deberán haber aprobado las siguientes asignaturas: {materia}</w:t>
-      </w:r>
-    </w:p>
-    <w:p>
-      <w:pPr>
-        <w:jc w:val="both"/>
-        <w:rPr>
-          <w:bCs/>
-        </w:rPr>
-      </w:pPr>
-      <w:r>
-        <w:rPr>
-          <w:bCs/>
-        </w:rPr>
-        <w:t>La fecha máxima en la que se receptarán las solicitudes es el {</w:t>
-      </w:r>
-      <w:proofErr w:type="spellStart"/>
-      <w:r>
-        <w:rPr>
-          <w:bCs/>
-        </w:rPr>
-        <w:t>fechaLimite</w:t>
-      </w:r>
-      <w:proofErr w:type="spellEnd"/>
-      <w:r>
-        <w:rPr>
-          <w:bCs/>
-        </w:rPr>
-        <w:t>}</w:t>
-      </w:r>
-    </w:p>
-    <w:p>
-      <w:pPr>
-        <w:jc w:val="both"/>
-        <w:rPr>
-          <w:bCs/>
-        </w:rPr>
-      </w:pPr>
-      <w:r>
-        <w:rPr>
-          <w:bCs/>
-        </w:rPr>
-        <w:t>Para mayor información contactarse con la secretaría del Instituto, docente responsable de prácticas pre profesionales de la carrera.</w:t>
-      </w:r>
-    </w:p>
-    <w:p>
-      <w:pPr>
-        <w:rPr>
-          <w:bCs/>
-        </w:rPr>
-      </w:pPr>
-    </w:p>
-    <w:p>
-      <w:pPr>
-        <w:rPr>
-          <w:bCs/>
-        </w:rPr>
-      </w:pPr>
-      <w:r>
-        <w:rPr>
-          <w:bCs/>
-        </w:rPr>
-        <w:t>Atentamente,</w:t>
-      </w:r>
+        <w:jc w:val="center"/>
+        <w:rPr>
+          <w:bCs/>
+        </w:rPr>
+      </w:pPr>
+      <w:r>
+        <w:rPr>
+          <w:noProof/>
+        </w:rPr>
+        <w:drawing>
+          <wp:inline distT="0" distB="0" distL="0" distR="0" wp14:anchorId="743B9DB3" wp14:editId="2C596CD6">
+            <wp:extent cx="3105150" cy="2283199"/>
+            <wp:effectExtent l="0" t="0" r="0" b="3175"/>
+            <wp:docPr id="1" name="Imagen 1" descr="Resultado de imagen para instituto tecnologico del azuay"/>
+            <wp:cNvGraphicFramePr>
+              <a:graphicFrameLocks xmlns:a="http://schemas.openxmlformats.org/drawingml/2006/main" noChangeAspect="1"/>
+            </wp:cNvGraphicFramePr>
+            <a:graphic xmlns:a="http://schemas.openxmlformats.org/drawingml/2006/main">
+              <a:graphicData uri="http://schemas.openxmlformats.org/drawingml/2006/picture">
+                <pic:pic xmlns:pic="http://schemas.openxmlformats.org/drawingml/2006/picture">
+                  <pic:nvPicPr>
+                    <pic:cNvPr id="0" name="Picture 1" descr="Resultado de imagen para instituto tecnologico del azuay"/>
+                    <pic:cNvPicPr>
+                      <a:picLocks noChangeAspect="1" noChangeArrowheads="1"/>
+                    </pic:cNvPicPr>
+                  </pic:nvPicPr>
+                  <pic:blipFill>
+                    <a:blip r:embed="rId4">
+                      <a:extLst>
+                        <a:ext uri="{28A0092B-C50C-407E-A947-70E740481C1C}">
+                          <a14:useLocalDpi xmlns:a14="http://schemas.microsoft.com/office/drawing/2010/main" val="0"/>
+                        </a:ext>
+                      </a:extLst>
+                    </a:blip>
+                    <a:srcRect/>
+                    <a:stretch>
+                      <a:fillRect/>
+                    </a:stretch>
+                  </pic:blipFill>
+                  <pic:spPr bwMode="auto">
+                    <a:xfrm>
+                      <a:off x="0" y="0"/>
+                      <a:ext cx="3112929" cy="2288919"/>
+                    </a:xfrm>
+                    <a:prstGeom prst="rect">
+                      <a:avLst/>
+                    </a:prstGeom>
+                    <a:noFill/>
+                    <a:ln>
+                      <a:noFill/>
+                    </a:ln>
+                  </pic:spPr>
+                </pic:pic>
+              </a:graphicData>
+            </a:graphic>
+          </wp:inline>
+        </w:drawing>
+      </w:r>
+    </w:p>
+    <w:p>
+      <w:pPr>
+        <w:jc w:val="center"/>
+        <w:rPr>
+          <w:bCs/>
+        </w:rPr>
+      </w:pPr>
       <w:bookmarkStart w:id="0" w:name="_GoBack"/>
       <w:bookmarkEnd w:id="0"/>
+    </w:p>
+    <w:p>
+      <w:pPr>
+        <w:spacing w:after="100" w:afterAutospacing="1" w:line="240" w:lineRule="auto"/>
+        <w:jc w:val="center"/>
+        <w:outlineLvl w:val="0"/>
+        <w:rPr>
+          <w:rFonts w:ascii="Segoe UI" w:eastAsia="Times New Roman" w:hAnsi="Segoe UI" w:cs="Segoe UI"/>
+          <w:color w:val="343A40"/>
+          <w:kern w:val="36"/>
+          <w:sz w:val="44"/>
+          <w:szCs w:val="44"/>
+          <w:lang w:val="es-EC" w:eastAsia="es-EC"/>
+        </w:rPr>
+      </w:pPr>
+      <w:r>
+        <w:rPr>
+          <w:rFonts w:ascii="Segoe UI" w:eastAsia="Times New Roman" w:hAnsi="Segoe UI" w:cs="Segoe UI"/>
+          <w:color w:val="343A40"/>
+          <w:kern w:val="36"/>
+          <w:sz w:val="44"/>
+          <w:szCs w:val="44"/>
+          <w:lang w:val="es-EC" w:eastAsia="es-EC"/>
+        </w:rPr>
+        <w:t>Convocatoria a prácticas Pre Profesionales</w:t>
+      </w:r>
+    </w:p>
+    <w:p>
+      <w:pPr>
+        <w:jc w:val="right"/>
+        <w:rPr>
+          <w:bCs/>
+        </w:rPr>
+      </w:pPr>
+    </w:p>
+    <w:p>
+      <w:pPr>
+        <w:jc w:val="right"/>
+        <w:rPr>
+          <w:bCs/>
+        </w:rPr>
+      </w:pPr>
+      <w:r>
+        <w:rPr>
+          <w:bCs/>
+        </w:rPr>
+        <w:t xml:space="preserve">CONVOCATORIA – </w:t>
+      </w:r>
+      <w:r>
+        <w:rPr>
+          <w:bCs/>
+        </w:rPr>
+        <w:t>{carrera}</w:t>
+      </w:r>
+      <w:r>
+        <w:rPr>
+          <w:bCs/>
+        </w:rPr>
+        <w:t xml:space="preserve">– </w:t>
+      </w:r>
+      <w:r>
+        <w:rPr>
+          <w:bCs/>
+        </w:rPr>
+        <w:t>{</w:t>
+      </w:r>
+      <w:proofErr w:type="spellStart"/>
+      <w:r>
+        <w:rPr>
+          <w:bCs/>
+        </w:rPr>
+        <w:t>fechaActual</w:t>
+      </w:r>
+      <w:proofErr w:type="spellEnd"/>
+      <w:r>
+        <w:rPr>
+          <w:bCs/>
+        </w:rPr>
+        <w:t>}</w:t>
+      </w:r>
+      <w:r>
+        <w:rPr>
+          <w:bCs/>
+        </w:rPr>
+        <w:t xml:space="preserve"> </w:t>
+      </w:r>
+    </w:p>
+    <w:p>
+      <w:pPr>
+        <w:jc w:val="right"/>
+        <w:rPr>
+          <w:bCs/>
+        </w:rPr>
+      </w:pPr>
+      <w:r>
+        <w:rPr>
+          <w:bCs/>
+        </w:rPr>
+        <w:t>Cuenca, {</w:t>
+      </w:r>
+      <w:proofErr w:type="spellStart"/>
+      <w:r>
+        <w:rPr>
+          <w:bCs/>
+        </w:rPr>
+        <w:t>fechaActual</w:t>
+      </w:r>
+      <w:proofErr w:type="spellEnd"/>
+      <w:r>
+        <w:rPr>
+          <w:bCs/>
+        </w:rPr>
+        <w:t>}</w:t>
+      </w:r>
+    </w:p>
+    <w:p>
+      <w:pPr>
+        <w:jc w:val="both"/>
+        <w:rPr>
+          <w:bCs/>
+        </w:rPr>
+      </w:pPr>
+      <w:r>
+        <w:rPr>
+          <w:bCs/>
+        </w:rPr>
+        <w:t>A los estudiantes Interesados:</w:t>
+      </w:r>
+    </w:p>
+    <w:p>
+      <w:pPr>
+        <w:jc w:val="both"/>
+        <w:rPr>
+          <w:bCs/>
+        </w:rPr>
+      </w:pPr>
+    </w:p>
+    <w:p>
+      <w:pPr>
+        <w:jc w:val="both"/>
+        <w:rPr>
+          <w:bCs/>
+        </w:rPr>
+      </w:pPr>
+      <w:r>
+        <w:rPr>
+          <w:bCs/>
+        </w:rPr>
+        <w:t>Se convoca a los estudiantes de {curso}. ciclo de la carrera {carrera} que deseen realizar sus prácticas pre profesionales en la empresa {empresa}, a presentar la solicitud correspondiente.</w:t>
+      </w:r>
+    </w:p>
+    <w:p>
+      <w:pPr>
+        <w:jc w:val="both"/>
+        <w:rPr>
+          <w:bCs/>
+        </w:rPr>
+      </w:pPr>
+      <w:r>
+        <w:rPr>
+          <w:bCs/>
+        </w:rPr>
+        <w:t xml:space="preserve">Las actividades a desarrollar son: </w:t>
+      </w:r>
+      <w:r>
+        <w:rPr>
+          <w:bCs/>
+        </w:rPr>
+        <w:t>{actividades}</w:t>
+      </w:r>
+      <w:r>
+        <w:rPr>
+          <w:bCs/>
+        </w:rPr>
+        <w:t>, por lo que los postulantes deberán haber aprobado las siguientes asignaturas: {materia}</w:t>
+      </w:r>
+    </w:p>
+    <w:p>
+      <w:pPr>
+        <w:jc w:val="both"/>
+        <w:rPr>
+          <w:bCs/>
+        </w:rPr>
+      </w:pPr>
+      <w:r>
+        <w:rPr>
+          <w:bCs/>
+        </w:rPr>
+        <w:t>La fecha máxima en la que se receptarán las solicitudes es el {</w:t>
+      </w:r>
+      <w:proofErr w:type="spellStart"/>
+      <w:r>
+        <w:rPr>
+          <w:bCs/>
+        </w:rPr>
+        <w:t>fechaLimite</w:t>
+      </w:r>
+      <w:proofErr w:type="spellEnd"/>
+      <w:r>
+        <w:rPr>
+          <w:bCs/>
+        </w:rPr>
+        <w:t>}</w:t>
+      </w:r>
+    </w:p>
+    <w:p>
+      <w:pPr>
+        <w:jc w:val="both"/>
+        <w:rPr>
+          <w:bCs/>
+        </w:rPr>
+      </w:pPr>
+      <w:r>
+        <w:rPr>
+          <w:bCs/>
+        </w:rPr>
+        <w:t>Para mayor información contactarse con la secretaría del Instituto, docente responsable de prácticas pre profesionales de la carrera.</w:t>
+      </w:r>
+    </w:p>
+    <w:p>
+      <w:pPr>
+        <w:rPr>
+          <w:bCs/>
+        </w:rPr>
+      </w:pPr>
+    </w:p>
+    <w:p>
+      <w:pPr>
+        <w:rPr>
+          <w:bCs/>
+        </w:rPr>
+      </w:pPr>
+      <w:r>
+        <w:rPr>
+          <w:bCs/>
+        </w:rPr>
+        <w:t>Atentamente,</w:t>
+      </w:r>
     </w:p>
     <w:p>
       <w:pPr>
@@ -685,6 +788,27 @@
       <w:lang w:val="es-ES"/>
     </w:rPr>
   </w:style>
+  <w:style w:type="paragraph" w:styleId="Ttulo1">
+    <w:name w:val="heading 1"/>
+    <w:basedOn w:val="Normal"/>
+    <w:link w:val="Ttulo1Car"/>
+    <w:uiPriority w:val="9"/>
+    <w:qFormat/>
+    <w:rsid w:val="000942A7"/>
+    <w:pPr>
+      <w:spacing w:before="100" w:beforeAutospacing="1" w:after="100" w:afterAutospacing="1" w:line="240" w:lineRule="auto"/>
+      <w:outlineLvl w:val="0"/>
+    </w:pPr>
+    <w:rPr>
+      <w:rFonts w:ascii="Times New Roman" w:eastAsia="Times New Roman" w:hAnsi="Times New Roman" w:cs="Times New Roman"/>
+      <w:b/>
+      <w:bCs/>
+      <w:kern w:val="36"/>
+      <w:sz w:val="48"/>
+      <w:szCs w:val="48"/>
+      <w:lang w:val="es-EC" w:eastAsia="es-EC"/>
+    </w:rPr>
+  </w:style>
   <w:style w:type="character" w:default="1" w:styleId="Fuentedeprrafopredeter">
     <w:name w:val="Default Paragraph Font"/>
     <w:uiPriority w:val="1"/>
@@ -711,6 +835,22 @@
     <w:uiPriority w:val="99"/>
     <w:semiHidden/>
     <w:unhideWhenUsed/>
+  </w:style>
+  <w:style w:type="character" w:customStyle="1" w:styleId="Ttulo1Car">
+    <w:name w:val="Título 1 Car"/>
+    <w:basedOn w:val="Fuentedeprrafopredeter"/>
+    <w:link w:val="Ttulo1"/>
+    <w:uiPriority w:val="9"/>
+    <w:rsid w:val="000942A7"/>
+    <w:rPr>
+      <w:rFonts w:ascii="Times New Roman" w:eastAsia="Times New Roman" w:hAnsi="Times New Roman" w:cs="Times New Roman"/>
+      <w:b/>
+      <w:bCs/>
+      <w:kern w:val="36"/>
+      <w:sz w:val="48"/>
+      <w:szCs w:val="48"/>
+      <w:lang w:eastAsia="es-EC"/>
+    </w:rPr>
   </w:style>
 </w:styles>
 </file>

</xml_diff>